<commit_message>
Début reponses pour patron commande
</commit_message>
<xml_diff>
--- a/TP5/ReponsesAuxQuestions.docx
+++ b/TP5/ReponsesAuxQuestions.docx
@@ -15,13 +15,7 @@
       </w:r>
       <w:r>
         <w:br/>
-        <w:t>Remise du</w:t>
-      </w:r>
-      <w:r>
-        <w:t xml:space="preserve"> 6 décembre</w:t>
-      </w:r>
-      <w:r>
-        <w:t xml:space="preserve"> 2016</w:t>
+        <w:t>Remise du 6 décembre 2016</w:t>
       </w:r>
       <w:r>
         <w:br/>
@@ -59,7 +53,7 @@
           <w:sz w:val="24"/>
           <w:szCs w:val="24"/>
         </w:rPr>
-        <w:t>5</w:t>
+        <w:t xml:space="preserve">5 - </w:t>
       </w:r>
       <w:r>
         <w:rPr>
@@ -67,14 +61,6 @@
           <w:sz w:val="24"/>
           <w:szCs w:val="24"/>
         </w:rPr>
-        <w:t xml:space="preserve"> - </w:t>
-      </w:r>
-      <w:r>
-        <w:rPr>
-          <w:b/>
-          <w:sz w:val="24"/>
-          <w:szCs w:val="24"/>
-        </w:rPr>
         <w:t>LOG2410</w:t>
       </w:r>
     </w:p>
@@ -107,7 +93,10 @@
     </w:p>
     <w:p>
       <w:r>
-        <w:t xml:space="preserve">2.1 - a) </w:t>
+        <w:t>1)</w:t>
+      </w:r>
+      <w:r>
+        <w:t xml:space="preserve"> </w:t>
       </w:r>
       <w:r>
         <w:rPr>
@@ -118,6 +107,23 @@
       <w:r>
         <w:t xml:space="preserve"> </w:t>
       </w:r>
+      <w:r>
+        <w:t>Selon les notes de cours, l’intention du patron visiteur est de « r</w:t>
+      </w:r>
+      <w:r>
+        <w:t xml:space="preserve">eprésenter une opération qui doit être appliquée sur les éléments d’une structure d’objets. Un </w:t>
+      </w:r>
+      <w:proofErr w:type="spellStart"/>
+      <w:r>
+        <w:t>Visitor</w:t>
+      </w:r>
+      <w:proofErr w:type="spellEnd"/>
+      <w:r>
+        <w:t xml:space="preserve"> permet de définir une nouvelle opération sans modification aux classes des objets sur lesquels l’opération va agir.</w:t>
+      </w:r>
+      <w:r>
+        <w:t> » En d’autres mots, cela permet d’effectuer des opérations sur des objets.</w:t>
+      </w:r>
     </w:p>
     <w:p/>
     <w:p>
@@ -127,170 +133,526 @@
         </w:rPr>
       </w:pPr>
       <w:r>
-        <w:t xml:space="preserve">2.1 - b) Voir le document PDF ci-joint : </w:t>
+        <w:t>2)</w:t>
+      </w:r>
+      <w:r>
+        <w:rPr>
+          <w:b/>
+        </w:rPr>
+        <w:t xml:space="preserve"> Diagramme de classes :</w:t>
+      </w:r>
+      <w:r>
+        <w:t xml:space="preserve"> </w:t>
+      </w:r>
+      <w:r>
+        <w:t xml:space="preserve"> Voir le document PDF ci-joint : </w:t>
       </w:r>
       <w:r>
         <w:rPr>
           <w:strike/>
         </w:rPr>
-        <w:t>DiagrammeDeClasses_</w:t>
+        <w:t>DiagrammeDeClasses_Visiteur.pdf</w:t>
+      </w:r>
+    </w:p>
+    <w:p/>
+    <w:p>
+      <w:pPr>
+        <w:rPr>
+          <w:b/>
+        </w:rPr>
+      </w:pPr>
+      <w:r>
+        <w:t>3)</w:t>
+      </w:r>
+      <w:r>
+        <w:rPr>
+          <w:b/>
+        </w:rPr>
+        <w:t xml:space="preserve"> Si en cours de conception vous constater qu’il manque un type d’élément dans les circuits liquide (une sous-classe concrète de la classe </w:t>
+      </w:r>
+      <w:proofErr w:type="spellStart"/>
+      <w:r>
+        <w:rPr>
+          <w:b/>
+        </w:rPr>
+        <w:t>ElmCircuitLiquide</w:t>
+      </w:r>
+      <w:proofErr w:type="spellEnd"/>
+      <w:r>
+        <w:rPr>
+          <w:b/>
+        </w:rPr>
+        <w:t>, par exemple la classe Valve), établissez la liste de toutes les classes qui doivent être modifiées.</w:t>
+      </w:r>
+    </w:p>
+    <w:p>
+      <w:pPr>
+        <w:rPr>
+          <w:b/>
+        </w:rPr>
+      </w:pPr>
+    </w:p>
+    <w:p>
+      <w:pPr>
+        <w:rPr>
+          <w:b/>
+        </w:rPr>
+      </w:pPr>
+      <w:r>
+        <w:t>4)</w:t>
+      </w:r>
+      <w:r>
+        <w:rPr>
+          <w:b/>
+        </w:rPr>
+        <w:t xml:space="preserve"> Selon vous, le nettoyage de la machine pourrait-il être implémenté comme un visiteur ? Si oui, discuter des avantages et inconvénients d’utiliser le patron visiteur pour cette fonction et sinon expliquez pourquoi le patron n’est pas applicable.</w:t>
+      </w:r>
+    </w:p>
+    <w:p/>
+    <w:p>
+      <w:pPr>
+        <w:pStyle w:val="Titre2"/>
+        <w:rPr>
+          <w:b/>
+        </w:rPr>
+      </w:pPr>
+      <w:r>
+        <w:rPr>
+          <w:b/>
+        </w:rPr>
+        <w:t xml:space="preserve">3) </w:t>
+      </w:r>
+      <w:r>
+        <w:rPr>
+          <w:b/>
+        </w:rPr>
+        <w:t xml:space="preserve">Patron </w:t>
+      </w:r>
+      <w:r>
+        <w:rPr>
+          <w:b/>
+        </w:rPr>
+        <w:t>Commande</w:t>
+      </w:r>
+    </w:p>
+    <w:p>
+      <w:r>
+        <w:t xml:space="preserve">1 - a) </w:t>
+      </w:r>
+      <w:r>
+        <w:rPr>
+          <w:b/>
+        </w:rPr>
+        <w:t>Intention :</w:t>
+      </w:r>
+      <w:r>
+        <w:t xml:space="preserve"> </w:t>
+      </w:r>
+      <w:r>
+        <w:t xml:space="preserve">Selon les notes de cours, l’intention du patron commande est </w:t>
+      </w:r>
+      <w:proofErr w:type="gramStart"/>
+      <w:r>
+        <w:t>d’ «</w:t>
+      </w:r>
+      <w:proofErr w:type="gramEnd"/>
+      <w:r>
+        <w:t> e</w:t>
+      </w:r>
+      <w:r>
+        <w:t>ncapsuler une requête dans un objet de façon à permettre de supporter facilement plusieurs types de requêtes, de définir des queues de requêtes et de permettre des opérations « annuler ».</w:t>
+      </w:r>
+      <w:r>
+        <w:t> » Donc, cela permet d’avoir une liste d’actions à effectuer.</w:t>
+      </w:r>
+    </w:p>
+    <w:p/>
+    <w:p>
+      <w:r>
+        <w:t xml:space="preserve">1 - b) </w:t>
+      </w:r>
+      <w:r>
+        <w:rPr>
+          <w:b/>
+        </w:rPr>
+        <w:t>Diagramme de classes</w:t>
+      </w:r>
+      <w:r>
+        <w:t> </w:t>
+      </w:r>
+      <w:r>
+        <w:rPr>
+          <w:b/>
+        </w:rPr>
+        <w:t xml:space="preserve">: </w:t>
+      </w:r>
+      <w:r>
+        <w:t xml:space="preserve">Voir le document PDF ci-joint : </w:t>
       </w:r>
       <w:r>
         <w:rPr>
           <w:strike/>
         </w:rPr>
-        <w:t>Visiteur</w:t>
-      </w:r>
-      <w:r>
-        <w:rPr>
-          <w:strike/>
-        </w:rPr>
-        <w:t>.pdf</w:t>
+        <w:t>DiagrammeDeClasses_TemplateMethode.pdf</w:t>
       </w:r>
     </w:p>
     <w:p/>
     <w:p>
-      <w:pPr>
-        <w:rPr>
-          <w:b/>
-        </w:rPr>
-      </w:pPr>
-      <w:r>
-        <w:rPr>
-          <w:b/>
-        </w:rPr>
-        <w:t>3</w:t>
-      </w:r>
-      <w:r>
-        <w:rPr>
-          <w:b/>
-        </w:rPr>
+      <w:r>
+        <w:lastRenderedPageBreak/>
+        <w:t xml:space="preserve">2) </w:t>
+      </w:r>
+      <w:r>
+        <w:rPr>
+          <w:b/>
+        </w:rPr>
+        <w:t xml:space="preserve">Observez attentivement la classe </w:t>
+      </w:r>
+      <w:proofErr w:type="spellStart"/>
+      <w:r>
+        <w:rPr>
+          <w:b/>
+        </w:rPr>
+        <w:t>ExecuteurCommandes</w:t>
+      </w:r>
+      <w:proofErr w:type="spellEnd"/>
+      <w:r>
+        <w:rPr>
+          <w:b/>
+        </w:rPr>
+        <w:t xml:space="preserve"> qui permet de gérer la relation entre les commandes et les différents éléments de la théière. En plus de participer au patron Commande, elle participe à deux autres patrons de conception vu en cours. </w:t>
+      </w:r>
+    </w:p>
+    <w:p>
+      <w:r>
+        <w:t xml:space="preserve">(Singleton &amp; Chain of </w:t>
+      </w:r>
+      <w:proofErr w:type="spellStart"/>
+      <w:r>
+        <w:t>responsibility</w:t>
+      </w:r>
+      <w:proofErr w:type="spellEnd"/>
+      <w:r>
+        <w:t xml:space="preserve"> (avec le composite)</w:t>
+      </w:r>
+      <w:r>
         <w:t>)</w:t>
       </w:r>
-      <w:r>
-        <w:rPr>
-          <w:b/>
-        </w:rPr>
-        <w:t xml:space="preserve"> Si en cours de conception vous constater qu’il manque un type d’élément dans les circuits liquide (une sous-classe concrète de la classe ElmCircuitLiquide, par exemple la classe Valve), établissez la liste de toutes les classes qui doivent être modifiées.</w:t>
-      </w:r>
-    </w:p>
-    <w:p>
-      <w:pPr>
-        <w:rPr>
-          <w:b/>
-        </w:rPr>
-      </w:pPr>
-    </w:p>
-    <w:p>
-      <w:r>
-        <w:t>4)</w:t>
+    </w:p>
+    <w:p>
+      <w:pPr>
+        <w:pStyle w:val="Paragraphedeliste"/>
+        <w:numPr>
+          <w:ilvl w:val="0"/>
+          <w:numId w:val="1"/>
+        </w:numPr>
+        <w:rPr>
+          <w:b/>
+        </w:rPr>
+      </w:pPr>
+      <w:r>
+        <w:rPr>
+          <w:b/>
+        </w:rPr>
+        <w:t xml:space="preserve">Quel sont les noms et les intentions de ces patrons de conception ? </w:t>
+      </w:r>
+    </w:p>
+    <w:p>
+      <w:pPr>
+        <w:pStyle w:val="Paragraphedeliste"/>
+        <w:numPr>
+          <w:ilvl w:val="1"/>
+          <w:numId w:val="1"/>
+        </w:numPr>
+      </w:pPr>
+      <w:r>
+        <w:t xml:space="preserve">Singleton : </w:t>
+      </w:r>
+      <w:r>
+        <w:t>« </w:t>
+      </w:r>
+      <w:r>
+        <w:t>S’assurer qu’il ne soit possible de créer qu’une seule instance d’une classe, et fournir un point d’accès global à cette instance.</w:t>
+      </w:r>
+      <w:r>
+        <w:t> » (Tiré des NDC). Bref, il faut que ce soit une classe qui est instanciée une seule fois et qui prévoit un mécanisme pour avoir accès à cette instance.</w:t>
+      </w:r>
+    </w:p>
+    <w:p>
+      <w:pPr>
+        <w:pStyle w:val="Paragraphedeliste"/>
+        <w:numPr>
+          <w:ilvl w:val="1"/>
+          <w:numId w:val="1"/>
+        </w:numPr>
+      </w:pPr>
+      <w:r>
+        <w:t xml:space="preserve">Chain of </w:t>
+      </w:r>
+      <w:proofErr w:type="spellStart"/>
+      <w:r>
+        <w:t>responsibility</w:t>
+      </w:r>
+      <w:proofErr w:type="spellEnd"/>
+      <w:r>
+        <w:t> : « </w:t>
+      </w:r>
+      <w:r>
+        <w:t xml:space="preserve">Éviter de coupler l’émetteur et le récepteur d’une requête en donnant la possibilité à plus </w:t>
+      </w:r>
+      <w:proofErr w:type="gramStart"/>
+      <w:r>
+        <w:t>d’un objets</w:t>
+      </w:r>
+      <w:proofErr w:type="gramEnd"/>
+      <w:r>
+        <w:t xml:space="preserve"> de traiter la requête. Les objets récepteurs sont chaînés et la requête traverse la chaîne jusqu’à ce qu’elle soit traitée.</w:t>
+      </w:r>
+      <w:r>
+        <w:t> » (Tiré des NDC).</w:t>
+      </w:r>
+    </w:p>
+    <w:p>
+      <w:pPr>
+        <w:pStyle w:val="Paragraphedeliste"/>
+        <w:ind w:left="1080"/>
+        <w:rPr>
+          <w:b/>
+        </w:rPr>
+      </w:pPr>
+    </w:p>
+    <w:p>
+      <w:pPr>
+        <w:pStyle w:val="Paragraphedeliste"/>
+        <w:numPr>
+          <w:ilvl w:val="0"/>
+          <w:numId w:val="1"/>
+        </w:numPr>
+      </w:pPr>
+      <w:r>
+        <w:rPr>
+          <w:b/>
+        </w:rPr>
+        <w:t xml:space="preserve">Quels sont les éléments de la classe </w:t>
+      </w:r>
+      <w:proofErr w:type="spellStart"/>
+      <w:r>
+        <w:rPr>
+          <w:b/>
+        </w:rPr>
+        <w:t>ExecuteurCommandes</w:t>
+      </w:r>
+      <w:proofErr w:type="spellEnd"/>
+      <w:r>
+        <w:rPr>
+          <w:b/>
+        </w:rPr>
+        <w:t xml:space="preserve"> qui sont caractéristiques de ces patrons de conception ? </w:t>
+      </w:r>
+    </w:p>
+    <w:p>
+      <w:pPr>
+        <w:pStyle w:val="Paragraphedeliste"/>
+        <w:numPr>
+          <w:ilvl w:val="1"/>
+          <w:numId w:val="1"/>
+        </w:numPr>
+      </w:pPr>
+      <w:r>
+        <w:rPr>
+          <w:noProof/>
+          <w:lang w:eastAsia="fr-CA"/>
+        </w:rPr>
+        <w:drawing>
+          <wp:anchor distT="0" distB="0" distL="114300" distR="114300" simplePos="0" relativeHeight="251658240" behindDoc="0" locked="0" layoutInCell="1" allowOverlap="1" wp14:anchorId="324E1563" wp14:editId="7897511A">
+            <wp:simplePos x="0" y="0"/>
+            <wp:positionH relativeFrom="column">
+              <wp:posOffset>465455</wp:posOffset>
+            </wp:positionH>
+            <wp:positionV relativeFrom="paragraph">
+              <wp:posOffset>1042035</wp:posOffset>
+            </wp:positionV>
+            <wp:extent cx="5943600" cy="859790"/>
+            <wp:effectExtent l="0" t="0" r="0" b="0"/>
+            <wp:wrapSquare wrapText="bothSides"/>
+            <wp:docPr id="1" name="Image 1"/>
+            <wp:cNvGraphicFramePr>
+              <a:graphicFrameLocks xmlns:a="http://schemas.openxmlformats.org/drawingml/2006/main" noChangeAspect="1"/>
+            </wp:cNvGraphicFramePr>
+            <a:graphic xmlns:a="http://schemas.openxmlformats.org/drawingml/2006/main">
+              <a:graphicData uri="http://schemas.openxmlformats.org/drawingml/2006/picture">
+                <pic:pic xmlns:pic="http://schemas.openxmlformats.org/drawingml/2006/picture">
+                  <pic:nvPicPr>
+                    <pic:cNvPr id="1" name=""/>
+                    <pic:cNvPicPr/>
+                  </pic:nvPicPr>
+                  <pic:blipFill>
+                    <a:blip r:embed="rId5" cstate="print">
+                      <a:extLst>
+                        <a:ext uri="{28A0092B-C50C-407E-A947-70E740481C1C}">
+                          <a14:useLocalDpi xmlns:a14="http://schemas.microsoft.com/office/drawing/2010/main" val="0"/>
+                        </a:ext>
+                      </a:extLst>
+                    </a:blip>
+                    <a:stretch>
+                      <a:fillRect/>
+                    </a:stretch>
+                  </pic:blipFill>
+                  <pic:spPr>
+                    <a:xfrm>
+                      <a:off x="0" y="0"/>
+                      <a:ext cx="5943600" cy="859790"/>
+                    </a:xfrm>
+                    <a:prstGeom prst="rect">
+                      <a:avLst/>
+                    </a:prstGeom>
+                  </pic:spPr>
+                </pic:pic>
+              </a:graphicData>
+            </a:graphic>
+            <wp14:sizeRelH relativeFrom="page">
+              <wp14:pctWidth>0</wp14:pctWidth>
+            </wp14:sizeRelH>
+            <wp14:sizeRelV relativeFrom="page">
+              <wp14:pctHeight>0</wp14:pctHeight>
+            </wp14:sizeRelV>
+          </wp:anchor>
+        </w:drawing>
+      </w:r>
+      <w:r>
+        <w:t xml:space="preserve">On constante dans la classe </w:t>
+      </w:r>
+      <w:proofErr w:type="spellStart"/>
+      <w:r>
+        <w:t>ExecuteurCommandes</w:t>
+      </w:r>
+      <w:proofErr w:type="spellEnd"/>
+      <w:r>
+        <w:t xml:space="preserve"> qu’elle définit un seul chemin pour avoir accès à un objet de la classe (la fonction </w:t>
+      </w:r>
+      <w:proofErr w:type="spellStart"/>
+      <w:proofErr w:type="gramStart"/>
+      <w:r>
+        <w:t>getInstance</w:t>
+      </w:r>
+      <w:proofErr w:type="spellEnd"/>
+      <w:r>
+        <w:t>(</w:t>
+      </w:r>
+      <w:proofErr w:type="gramEnd"/>
+      <w:r>
+        <w:t xml:space="preserve">)). On voit aussi que le constructeur par défaut est privé, ce qui empêche d’instancier un objet de type </w:t>
+      </w:r>
+      <w:proofErr w:type="spellStart"/>
+      <w:r>
+        <w:t>ExecuteurCommandes</w:t>
+      </w:r>
+      <w:proofErr w:type="spellEnd"/>
+      <w:r>
+        <w:t xml:space="preserve"> sans passer par la méthode définie.</w:t>
+      </w:r>
+    </w:p>
+    <w:p>
+      <w:pPr>
+        <w:pStyle w:val="Paragraphedeliste"/>
+        <w:ind w:left="1800"/>
+      </w:pPr>
+    </w:p>
+    <w:p>
+      <w:pPr>
+        <w:pStyle w:val="Paragraphedeliste"/>
+        <w:numPr>
+          <w:ilvl w:val="1"/>
+          <w:numId w:val="1"/>
+        </w:numPr>
+      </w:pPr>
+      <w:r>
+        <w:t>Les commandes sont déléguées à travers plusieurs classes jusqu’à ce qu’un objet soit en mesure de la traiter. Cela se rend en effet jusqu’au visiteur, qui est en mesure d’effectuer le traitement.</w:t>
+      </w:r>
+    </w:p>
+    <w:p>
+      <w:pPr>
+        <w:pStyle w:val="Paragraphedeliste"/>
+        <w:ind w:left="1080"/>
+        <w:rPr>
+          <w:b/>
+        </w:rPr>
+      </w:pPr>
+    </w:p>
+    <w:p>
+      <w:pPr>
+        <w:pStyle w:val="Paragraphedeliste"/>
+        <w:numPr>
+          <w:ilvl w:val="0"/>
+          <w:numId w:val="1"/>
+        </w:numPr>
+      </w:pPr>
+      <w:r>
+        <w:rPr>
+          <w:b/>
+        </w:rPr>
+        <w:t>Pourquoi avoir utilisé ici ce patron de conception ?</w:t>
       </w:r>
       <w:r>
         <w:t xml:space="preserve"> </w:t>
       </w:r>
-      <w:r>
-        <w:t>Selon vous, le nettoyage de la machine pourrait-il être implémenté comme un visiteur ? Si oui, discuter des avantages et inconvénients d’utiliser le patron visiteur pour cette fonction et sinon expliquez pourquoi le patron n’est pas applicable.</w:t>
-      </w:r>
-    </w:p>
-    <w:p/>
-    <w:p>
-      <w:pPr>
-        <w:pStyle w:val="Titre2"/>
-        <w:rPr>
-          <w:b/>
-        </w:rPr>
-      </w:pPr>
-      <w:r>
-        <w:rPr>
-          <w:b/>
-        </w:rPr>
+    </w:p>
+    <w:p>
+      <w:pPr>
+        <w:pStyle w:val="Paragraphedeliste"/>
+        <w:ind w:left="1080"/>
+      </w:pPr>
+      <w:r>
+        <w:t>En utilisant le patron Commande, on peut facilement effectuer différentes commandes (types de requêtes) de façon générique. Il suffit d’ajouter une commande dans l’</w:t>
+      </w:r>
+      <w:proofErr w:type="spellStart"/>
+      <w:r>
+        <w:t>ExecuteurCommandes</w:t>
+      </w:r>
+      <w:proofErr w:type="spellEnd"/>
+      <w:r>
+        <w:t xml:space="preserve"> qui les effectuera une à la suite de l’autre. </w:t>
+      </w:r>
+    </w:p>
+    <w:p>
+      <w:pPr>
+        <w:pStyle w:val="Paragraphedeliste"/>
+        <w:ind w:left="1080"/>
+      </w:pPr>
+    </w:p>
+    <w:p>
+      <w:pPr>
+        <w:rPr>
+          <w:b/>
+        </w:rPr>
+      </w:pPr>
+      <w:r>
         <w:t xml:space="preserve">3) </w:t>
       </w:r>
       <w:r>
         <w:rPr>
           <w:b/>
         </w:rPr>
-        <w:t xml:space="preserve">Patron </w:t>
-      </w:r>
-      <w:r>
-        <w:rPr>
-          <w:b/>
-        </w:rPr>
-        <w:t>Commande</w:t>
-      </w:r>
-    </w:p>
-    <w:p>
-      <w:r>
-        <w:t xml:space="preserve">3.1 - a) </w:t>
-      </w:r>
-      <w:r>
-        <w:rPr>
-          <w:b/>
-        </w:rPr>
-        <w:t>Intention :</w:t>
-      </w:r>
-      <w:r>
-        <w:t xml:space="preserve"> </w:t>
-      </w:r>
-    </w:p>
-    <w:p>
-      <w:r>
-        <w:t xml:space="preserve">3.1 - b) Voir le document PDF ci-joint : </w:t>
-      </w:r>
-      <w:r>
-        <w:rPr>
-          <w:strike/>
-        </w:rPr>
-        <w:t>DiagrammeDeClasses_TemplateMethode.pdf</w:t>
-      </w:r>
-    </w:p>
-    <w:p/>
-    <w:p/>
-    <w:p>
-      <w:r>
-        <w:t xml:space="preserve">2) Observez attentivement la classe ExecuteurCommandes qui permet de gérer la relation entre les commandes et les différents éléments de la théière. En plus de participer au patron Commande, elle participe à deux autres patrons de conception vu en cours. </w:t>
-      </w:r>
-    </w:p>
-    <w:p>
-      <w:r>
-        <w:t>(Singleton &amp; -</w:t>
+        <w:t xml:space="preserve">Pour compléter la fonctionnalité de la théière, il faudrait ajouter de nouvelles sous-classes de la classe </w:t>
+      </w:r>
+      <w:proofErr w:type="spellStart"/>
+      <w:r>
+        <w:rPr>
+          <w:b/>
+        </w:rPr>
+        <w:t>CommandeAbs</w:t>
+      </w:r>
+      <w:proofErr w:type="spellEnd"/>
+      <w:r>
+        <w:rPr>
+          <w:b/>
+        </w:rPr>
+        <w:t>. Selon vous, est-ce que d’autres classes doivent être modifiées pour ajouter les nouvelles commandes ? Justifiez votre réponse.</w:t>
       </w:r>
       <w:bookmarkStart w:id="0" w:name="_GoBack"/>
       <w:bookmarkEnd w:id="0"/>
-      <w:r>
-        <w:t>)</w:t>
-      </w:r>
-    </w:p>
-    <w:p>
-      <w:pPr>
-        <w:ind w:firstLine="720"/>
-      </w:pPr>
-      <w:r>
-        <w:t xml:space="preserve">a) Quel sont les noms et les intentions de ces patrons de conception ? </w:t>
-      </w:r>
-    </w:p>
-    <w:p>
-      <w:pPr>
-        <w:ind w:left="720"/>
-      </w:pPr>
-      <w:r>
-        <w:t xml:space="preserve">b) Quels sont les éléments de la classe ExecuteurCommandes qui sont caractéristiques de ces patrons de conception ? </w:t>
-      </w:r>
-    </w:p>
-    <w:p>
-      <w:pPr>
-        <w:ind w:left="720"/>
-      </w:pPr>
-      <w:r>
-        <w:lastRenderedPageBreak/>
-        <w:t xml:space="preserve">c) Pourquoi avoir utilisé ici ce patron de conception ? </w:t>
-      </w:r>
-    </w:p>
-    <w:p>
-      <w:r>
-        <w:t>3) Pour compléter la fonctionnalité de la théière, il faudrait ajouter de nouvelles sous-classes de la classe CommandeAbs. Selon vous, est-ce que d’autres classes doivent être modifiées pour ajouter les nouvelles commandes ? Justifiez votre réponse.</w:t>
-      </w:r>
-    </w:p>
+    </w:p>
+    <w:p/>
     <w:sectPr>
       <w:pgSz w:w="12240" w:h="15840"/>
       <w:pgMar w:top="1440" w:right="1440" w:bottom="1440" w:left="1440" w:header="709" w:footer="709" w:gutter="0"/>
@@ -299,6 +661,104 @@
     </w:sectPr>
   </w:body>
 </w:document>
+</file>
+
+<file path=word/numbering.xml><?xml version="1.0" encoding="utf-8"?>
+<w:numbering xmlns:wpc="http://schemas.microsoft.com/office/word/2010/wordprocessingCanvas" xmlns:cx="http://schemas.microsoft.com/office/drawing/2014/chartex" xmlns:cx1="http://schemas.microsoft.com/office/drawing/2015/9/8/chartex" xmlns:cx2="http://schemas.microsoft.com/office/drawing/2015/10/21/chartex" xmlns:mc="http://schemas.openxmlformats.org/markup-compatibility/2006" xmlns:o="urn:schemas-microsoft-com:office:office" xmlns:r="http://schemas.openxmlformats.org/officeDocument/2006/relationships" xmlns:m="http://schemas.openxmlformats.org/officeDocument/2006/math" xmlns:v="urn:schemas-microsoft-com:vml" xmlns:wp14="http://schemas.microsoft.com/office/word/2010/wordprocessingDrawing" xmlns:wp="http://schemas.openxmlformats.org/drawingml/2006/wordprocessingDrawing" xmlns:w10="urn:schemas-microsoft-com:office:word" xmlns:w="http://schemas.openxmlformats.org/wordprocessingml/2006/main" xmlns:w14="http://schemas.microsoft.com/office/word/2010/wordml" xmlns:w15="http://schemas.microsoft.com/office/word/2012/wordml" xmlns:w16se="http://schemas.microsoft.com/office/word/2015/wordml/symex" xmlns:wpg="http://schemas.microsoft.com/office/word/2010/wordprocessingGroup" xmlns:wpi="http://schemas.microsoft.com/office/word/2010/wordprocessingInk" xmlns:wne="http://schemas.microsoft.com/office/word/2006/wordml" xmlns:wps="http://schemas.microsoft.com/office/word/2010/wordprocessingShape" mc:Ignorable="w14 w15 w16se wp14">
+  <w:abstractNum w:abstractNumId="0" w15:restartNumberingAfterBreak="0">
+    <w:nsid w:val="3C80495D"/>
+    <w:multiLevelType w:val="hybridMultilevel"/>
+    <w:tmpl w:val="223809F0"/>
+    <w:lvl w:ilvl="0" w:tplc="64069A70">
+      <w:start w:val="1"/>
+      <w:numFmt w:val="lowerLetter"/>
+      <w:lvlText w:val="%1)"/>
+      <w:lvlJc w:val="left"/>
+      <w:pPr>
+        <w:ind w:left="1080" w:hanging="360"/>
+      </w:pPr>
+      <w:rPr>
+        <w:rFonts w:hint="default"/>
+        <w:b w:val="0"/>
+      </w:rPr>
+    </w:lvl>
+    <w:lvl w:ilvl="1" w:tplc="0C0C0019">
+      <w:start w:val="1"/>
+      <w:numFmt w:val="lowerLetter"/>
+      <w:lvlText w:val="%2."/>
+      <w:lvlJc w:val="left"/>
+      <w:pPr>
+        <w:ind w:left="1800" w:hanging="360"/>
+      </w:pPr>
+    </w:lvl>
+    <w:lvl w:ilvl="2" w:tplc="0C0C001B" w:tentative="1">
+      <w:start w:val="1"/>
+      <w:numFmt w:val="lowerRoman"/>
+      <w:lvlText w:val="%3."/>
+      <w:lvlJc w:val="right"/>
+      <w:pPr>
+        <w:ind w:left="2520" w:hanging="180"/>
+      </w:pPr>
+    </w:lvl>
+    <w:lvl w:ilvl="3" w:tplc="0C0C000F" w:tentative="1">
+      <w:start w:val="1"/>
+      <w:numFmt w:val="decimal"/>
+      <w:lvlText w:val="%4."/>
+      <w:lvlJc w:val="left"/>
+      <w:pPr>
+        <w:ind w:left="3240" w:hanging="360"/>
+      </w:pPr>
+    </w:lvl>
+    <w:lvl w:ilvl="4" w:tplc="0C0C0019" w:tentative="1">
+      <w:start w:val="1"/>
+      <w:numFmt w:val="lowerLetter"/>
+      <w:lvlText w:val="%5."/>
+      <w:lvlJc w:val="left"/>
+      <w:pPr>
+        <w:ind w:left="3960" w:hanging="360"/>
+      </w:pPr>
+    </w:lvl>
+    <w:lvl w:ilvl="5" w:tplc="0C0C001B" w:tentative="1">
+      <w:start w:val="1"/>
+      <w:numFmt w:val="lowerRoman"/>
+      <w:lvlText w:val="%6."/>
+      <w:lvlJc w:val="right"/>
+      <w:pPr>
+        <w:ind w:left="4680" w:hanging="180"/>
+      </w:pPr>
+    </w:lvl>
+    <w:lvl w:ilvl="6" w:tplc="0C0C000F" w:tentative="1">
+      <w:start w:val="1"/>
+      <w:numFmt w:val="decimal"/>
+      <w:lvlText w:val="%7."/>
+      <w:lvlJc w:val="left"/>
+      <w:pPr>
+        <w:ind w:left="5400" w:hanging="360"/>
+      </w:pPr>
+    </w:lvl>
+    <w:lvl w:ilvl="7" w:tplc="0C0C0019" w:tentative="1">
+      <w:start w:val="1"/>
+      <w:numFmt w:val="lowerLetter"/>
+      <w:lvlText w:val="%8."/>
+      <w:lvlJc w:val="left"/>
+      <w:pPr>
+        <w:ind w:left="6120" w:hanging="360"/>
+      </w:pPr>
+    </w:lvl>
+    <w:lvl w:ilvl="8" w:tplc="0C0C001B" w:tentative="1">
+      <w:start w:val="1"/>
+      <w:numFmt w:val="lowerRoman"/>
+      <w:lvlText w:val="%9."/>
+      <w:lvlJc w:val="right"/>
+      <w:pPr>
+        <w:ind w:left="6840" w:hanging="180"/>
+      </w:pPr>
+    </w:lvl>
+  </w:abstractNum>
+  <w:num w:numId="1">
+    <w:abstractNumId w:val="0"/>
+  </w:num>
+</w:numbering>
 </file>
 
 <file path=word/styles.xml><?xml version="1.0" encoding="utf-8"?>
@@ -424,6 +884,7 @@
     <w:lsdException w:name="HTML Sample" w:semiHidden="1" w:unhideWhenUsed="1"/>
     <w:lsdException w:name="HTML Typewriter" w:semiHidden="1" w:unhideWhenUsed="1"/>
     <w:lsdException w:name="HTML Variable" w:semiHidden="1" w:unhideWhenUsed="1"/>
+    <w:lsdException w:name="Normal Table" w:semiHidden="1" w:unhideWhenUsed="1"/>
     <w:lsdException w:name="annotation subject" w:semiHidden="1" w:unhideWhenUsed="1"/>
     <w:lsdException w:name="No List" w:semiHidden="1" w:unhideWhenUsed="1"/>
     <w:lsdException w:name="Outline List 1" w:semiHidden="1" w:unhideWhenUsed="1"/>
@@ -470,8 +931,10 @@
     <w:lsdException w:name="Table Subtle 2" w:semiHidden="1" w:unhideWhenUsed="1"/>
     <w:lsdException w:name="Table Web 1" w:semiHidden="1" w:unhideWhenUsed="1"/>
     <w:lsdException w:name="Table Web 2" w:semiHidden="1" w:unhideWhenUsed="1"/>
+    <w:lsdException w:name="Table Web 3" w:semiHidden="1" w:unhideWhenUsed="1"/>
     <w:lsdException w:name="Balloon Text" w:semiHidden="1" w:unhideWhenUsed="1"/>
     <w:lsdException w:name="Table Grid" w:uiPriority="39"/>
+    <w:lsdException w:name="Table Theme" w:semiHidden="1" w:unhideWhenUsed="1"/>
     <w:lsdException w:name="Placeholder Text" w:semiHidden="1"/>
     <w:lsdException w:name="No Spacing" w:uiPriority="1" w:qFormat="1"/>
     <w:lsdException w:name="Light Shading" w:uiPriority="60"/>
@@ -799,6 +1262,17 @@
       <w:lang w:val="fr-CA"/>
     </w:rPr>
   </w:style>
+  <w:style w:type="paragraph" w:styleId="Paragraphedeliste">
+    <w:name w:val="List Paragraph"/>
+    <w:basedOn w:val="Normal"/>
+    <w:uiPriority w:val="34"/>
+    <w:qFormat/>
+    <w:rsid w:val="006D6DDC"/>
+    <w:pPr>
+      <w:ind w:left="720"/>
+      <w:contextualSpacing/>
+    </w:pPr>
+  </w:style>
 </w:styles>
 </file>
 

</xml_diff>

<commit_message>
Reponse Q4 de visiteur
</commit_message>
<xml_diff>
--- a/TP5/ReponsesAuxQuestions.docx
+++ b/TP5/ReponsesAuxQuestions.docx
@@ -244,7 +244,7 @@
       </w:r>
       <w:proofErr w:type="spellEnd"/>
       <w:r>
-        <w:t xml:space="preserve"> et </w:t>
+        <w:t xml:space="preserve">, </w:t>
       </w:r>
       <w:proofErr w:type="spellStart"/>
       <w:r>
@@ -304,10 +304,10 @@
         <w:t>.</w:t>
       </w:r>
       <w:r>
-        <w:t xml:space="preserve"> Il serait aussi possible de penser à changer les classes Machine</w:t>
-      </w:r>
-      <w:r>
-        <w:t xml:space="preserve"> Il faudrait donc leur ajouter des fonctions </w:t>
+        <w:t xml:space="preserve"> </w:t>
+      </w:r>
+      <w:r>
+        <w:t xml:space="preserve">Il faudrait donc leur ajouter des fonctions </w:t>
       </w:r>
       <w:proofErr w:type="spellStart"/>
       <w:proofErr w:type="gramStart"/>
@@ -321,32 +321,107 @@
       <w:proofErr w:type="gramEnd"/>
       <w:r>
         <w:t>), par exemple.</w:t>
+      </w:r>
+    </w:p>
+    <w:p>
+      <w:pPr>
+        <w:rPr>
+          <w:b/>
+        </w:rPr>
+      </w:pPr>
+    </w:p>
+    <w:p>
+      <w:pPr>
+        <w:rPr>
+          <w:b/>
+        </w:rPr>
+      </w:pPr>
+      <w:r>
+        <w:t>4)</w:t>
+      </w:r>
+      <w:r>
+        <w:rPr>
+          <w:b/>
+        </w:rPr>
+        <w:t xml:space="preserve"> Selon vous, le nettoyage de la machine pourrait-il être implémenté comme un visiteur ? Si oui, discuter des avantages et inconvénients d’utiliser le patron visiteur pour cette fonction et sinon expliquez pourquoi le patron n’est pas applicable.</w:t>
+      </w:r>
+    </w:p>
+    <w:p>
+      <w:r>
+        <w:t xml:space="preserve">Il serait possible d’implémenter la fonctionnalité de nettoyage de la machine en tant que visiteur, mais cela pourrait s’avérer complexe à réorganiser. L’avantage principal d’utiliser un visiteur serait que la fonctionnalité n’aurait pas à être implémentée au sein des classes </w:t>
+      </w:r>
+      <w:proofErr w:type="spellStart"/>
+      <w:r>
+        <w:t>MachineAbs</w:t>
+      </w:r>
+      <w:proofErr w:type="spellEnd"/>
+      <w:r>
+        <w:t xml:space="preserve">, </w:t>
+      </w:r>
+      <w:proofErr w:type="spellStart"/>
+      <w:r>
+        <w:t>MachineBase</w:t>
+      </w:r>
+      <w:proofErr w:type="spellEnd"/>
+      <w:r>
+        <w:t xml:space="preserve"> et </w:t>
+      </w:r>
+      <w:proofErr w:type="spellStart"/>
+      <w:r>
+        <w:t>MachineLuxe</w:t>
+      </w:r>
+      <w:proofErr w:type="spellEnd"/>
+      <w:r>
+        <w:t xml:space="preserve">. </w:t>
+      </w:r>
+      <w:r>
+        <w:t>Par contre, les machine de base et les machine de luxe n’ont pas le même processus de nettoyage (différentes composantes), ce qui introduit une grosse duplication lors de l’</w:t>
+      </w:r>
+      <w:r>
+        <w:t xml:space="preserve">implémentation du visiteur, ce qui n’est pas souhaitable. Le </w:t>
+      </w:r>
+      <w:proofErr w:type="spellStart"/>
+      <w:r>
+        <w:t>template</w:t>
+      </w:r>
+      <w:proofErr w:type="spellEnd"/>
+      <w:r>
+        <w:t xml:space="preserve"> </w:t>
+      </w:r>
+      <w:proofErr w:type="spellStart"/>
+      <w:r>
+        <w:t>method</w:t>
+      </w:r>
+      <w:proofErr w:type="spellEnd"/>
+      <w:r>
+        <w:t xml:space="preserve"> utilisé dans les classes </w:t>
+      </w:r>
+      <w:proofErr w:type="spellStart"/>
+      <w:r>
+        <w:t>MachineAbs</w:t>
+      </w:r>
+      <w:proofErr w:type="spellEnd"/>
+      <w:r>
+        <w:t xml:space="preserve">, </w:t>
+      </w:r>
+      <w:proofErr w:type="spellStart"/>
+      <w:r>
+        <w:t>MachineBase</w:t>
+      </w:r>
+      <w:proofErr w:type="spellEnd"/>
+      <w:r>
+        <w:t xml:space="preserve"> et </w:t>
+      </w:r>
+      <w:proofErr w:type="spellStart"/>
+      <w:r>
+        <w:t>MachineLuxe</w:t>
+      </w:r>
+      <w:proofErr w:type="spellEnd"/>
+      <w:r>
+        <w:t xml:space="preserve"> est à ce titre mieux adapté que l’usage d’un visiteur.</w:t>
       </w:r>
       <w:bookmarkStart w:id="0" w:name="_GoBack"/>
       <w:bookmarkEnd w:id="0"/>
-    </w:p>
-    <w:p>
-      <w:pPr>
-        <w:rPr>
-          <w:b/>
-        </w:rPr>
-      </w:pPr>
-    </w:p>
-    <w:p>
-      <w:pPr>
-        <w:rPr>
-          <w:b/>
-        </w:rPr>
-      </w:pPr>
-      <w:r>
-        <w:t>4)</w:t>
-      </w:r>
-      <w:r>
-        <w:rPr>
-          <w:b/>
-        </w:rPr>
-        <w:t xml:space="preserve"> Selon vous, le nettoyage de la machine pourrait-il être implémenté comme un visiteur ? Si oui, discuter des avantages et inconvénients d’utiliser le patron visiteur pour cette fonction et sinon expliquez pourquoi le patron n’est pas applicable.</w:t>
-      </w:r>
     </w:p>
     <w:p/>
     <w:p>
@@ -675,7 +750,11 @@
       </w:r>
       <w:proofErr w:type="gramEnd"/>
       <w:r>
-        <w:t xml:space="preserve">)). On voit aussi que le constructeur par défaut est privé, ce qui empêche d’instancier un objet de type </w:t>
+        <w:t xml:space="preserve">)). On voit aussi que </w:t>
+      </w:r>
+      <w:r>
+        <w:lastRenderedPageBreak/>
+        <w:t xml:space="preserve">le constructeur par défaut est privé, ce qui empêche d’instancier un objet de type </w:t>
       </w:r>
       <w:proofErr w:type="spellStart"/>
       <w:r>
@@ -725,7 +804,6 @@
         <w:rPr>
           <w:b/>
         </w:rPr>
-        <w:lastRenderedPageBreak/>
         <w:t>Pourquoi avoir utilisé ici ce patron de conception ?</w:t>
       </w:r>
       <w:r>

</xml_diff>